<commit_message>
test commit (nicht beachten)
</commit_message>
<xml_diff>
--- a/Material/Mitschrift Klassendiagramm.docx
+++ b/Material/Mitschrift Klassendiagramm.docx
@@ -1,6 +1,6 @@
 
 <file path=word/document.xml><?xml version="1.0" encoding="utf-8"?>
-<w:document xmlns:wpc="http://schemas.microsoft.com/office/word/2010/wordprocessingCanvas" xmlns:mc="http://schemas.openxmlformats.org/markup-compatibility/2006" xmlns:o="urn:schemas-microsoft-com:office:office" xmlns:r="http://schemas.openxmlformats.org/officeDocument/2006/relationships" xmlns:m="http://schemas.openxmlformats.org/officeDocument/2006/math" xmlns:v="urn:schemas-microsoft-com:vml" xmlns:wp14="http://schemas.microsoft.com/office/word/2010/wordprocessingDrawing" xmlns:wp="http://schemas.openxmlformats.org/drawingml/2006/wordprocessingDrawing" xmlns:w10="urn:schemas-microsoft-com:office:word" xmlns:w="http://schemas.openxmlformats.org/wordprocessingml/2006/main" xmlns:w14="http://schemas.microsoft.com/office/word/2010/wordml" xmlns:wpg="http://schemas.microsoft.com/office/word/2010/wordprocessingGroup" xmlns:wpi="http://schemas.microsoft.com/office/word/2010/wordprocessingInk" xmlns:wne="http://schemas.microsoft.com/office/word/2006/wordml" xmlns:wps="http://schemas.microsoft.com/office/word/2010/wordprocessingShape" mc:Ignorable="w14 wp14">
+<w:document xmlns:ve="http://schemas.openxmlformats.org/markup-compatibility/2006" xmlns:o="urn:schemas-microsoft-com:office:office" xmlns:r="http://schemas.openxmlformats.org/officeDocument/2006/relationships" xmlns:m="http://schemas.openxmlformats.org/officeDocument/2006/math" xmlns:v="urn:schemas-microsoft-com:vml" xmlns:wp="http://schemas.openxmlformats.org/drawingml/2006/wordprocessingDrawing" xmlns:w10="urn:schemas-microsoft-com:office:word" xmlns:w="http://schemas.openxmlformats.org/wordprocessingml/2006/main" xmlns:wne="http://schemas.microsoft.com/office/word/2006/wordml">
   <w:body>
     <w:p>
       <w:pPr>
@@ -72,10 +72,10 @@
     </w:p>
     <w:tbl>
       <w:tblPr>
-        <w:tblStyle w:val="Tabellenraster"/>
+        <w:tblStyle w:val="Tabellengitternetz"/>
         <w:tblW w:w="0" w:type="auto"/>
         <w:tblInd w:w="623" w:type="dxa"/>
-        <w:tblLook w:val="04A0" w:firstRow="1" w:lastRow="0" w:firstColumn="1" w:lastColumn="0" w:noHBand="0" w:noVBand="1"/>
+        <w:tblLook w:val="04A0"/>
       </w:tblPr>
       <w:tblGrid>
         <w:gridCol w:w="3880"/>
@@ -125,20 +125,19 @@
               </w:tabs>
               <w:rPr>
                 <w:i/>
+                <w:lang w:val="en-US"/>
               </w:rPr>
             </w:pPr>
             <w:r>
-              <w:t xml:space="preserve">- </w:t>
-            </w:r>
-            <w:proofErr w:type="spellStart"/>
-            <w:r>
-              <w:t>name</w:t>
-            </w:r>
-            <w:proofErr w:type="spellEnd"/>
-            <w:r>
-              <w:t xml:space="preserve">: </w:t>
-            </w:r>
-            <w:r>
+              <w:rPr>
+                <w:lang w:val="en-US"/>
+              </w:rPr>
+              <w:t xml:space="preserve">- name: </w:t>
+            </w:r>
+            <w:r>
+              <w:rPr>
+                <w:lang w:val="en-US"/>
+              </w:rPr>
               <w:tab/>
               <w:t xml:space="preserve">String  </w:t>
             </w:r>
@@ -146,6 +145,7 @@
               <w:rPr>
                 <w:i/>
                 <w:color w:val="E36C0A" w:themeColor="accent6" w:themeShade="BF"/>
+                <w:lang w:val="en-US"/>
               </w:rPr>
               <w:t>(Attribute)</w:t>
             </w:r>
@@ -155,19 +155,20 @@
               <w:tabs>
                 <w:tab w:val="left" w:pos="1559"/>
               </w:tabs>
+              <w:rPr>
+                <w:lang w:val="en-US"/>
+              </w:rPr>
             </w:pPr>
             <w:r>
-              <w:t xml:space="preserve">- </w:t>
-            </w:r>
-            <w:proofErr w:type="spellStart"/>
-            <w:r>
-              <w:t>wohnort</w:t>
-            </w:r>
-            <w:proofErr w:type="spellEnd"/>
-            <w:r>
-              <w:t xml:space="preserve">: </w:t>
-            </w:r>
-            <w:r>
+              <w:rPr>
+                <w:lang w:val="en-US"/>
+              </w:rPr>
+              <w:t xml:space="preserve">- wohnort: </w:t>
+            </w:r>
+            <w:r>
+              <w:rPr>
+                <w:lang w:val="en-US"/>
+              </w:rPr>
               <w:tab/>
               <w:t>String</w:t>
             </w:r>
@@ -177,19 +178,20 @@
               <w:tabs>
                 <w:tab w:val="left" w:pos="1559"/>
               </w:tabs>
+              <w:rPr>
+                <w:lang w:val="en-US"/>
+              </w:rPr>
             </w:pPr>
             <w:r>
-              <w:t xml:space="preserve">- </w:t>
-            </w:r>
-            <w:proofErr w:type="spellStart"/>
-            <w:r>
-              <w:t>geburtsdatum</w:t>
-            </w:r>
-            <w:proofErr w:type="spellEnd"/>
-            <w:r>
-              <w:t xml:space="preserve">: </w:t>
-            </w:r>
-            <w:r>
+              <w:rPr>
+                <w:lang w:val="en-US"/>
+              </w:rPr>
+              <w:t xml:space="preserve">- geburtsdatum: </w:t>
+            </w:r>
+            <w:r>
+              <w:rPr>
+                <w:lang w:val="en-US"/>
+              </w:rPr>
               <w:tab/>
               <w:t>Date</w:t>
             </w:r>
@@ -236,10 +238,10 @@
     </w:p>
     <w:tbl>
       <w:tblPr>
-        <w:tblStyle w:val="Tabellenraster"/>
+        <w:tblStyle w:val="Tabellengitternetz"/>
         <w:tblW w:w="0" w:type="auto"/>
         <w:tblInd w:w="623" w:type="dxa"/>
-        <w:tblLook w:val="04A0" w:firstRow="1" w:lastRow="0" w:firstColumn="1" w:lastColumn="0" w:noHBand="0" w:noVBand="1"/>
+        <w:tblLook w:val="04A0"/>
       </w:tblPr>
       <w:tblGrid>
         <w:gridCol w:w="5014"/>
@@ -312,12 +314,14 @@
               <w:rPr>
                 <w:i/>
                 <w:color w:val="E36C0A" w:themeColor="accent6" w:themeShade="BF"/>
+                <w:lang w:val="en-US"/>
               </w:rPr>
             </w:pPr>
             <w:r>
               <w:rPr>
                 <w:i/>
                 <w:color w:val="E36C0A" w:themeColor="accent6" w:themeShade="BF"/>
+                <w:lang w:val="en-US"/>
               </w:rPr>
               <w:t>(Attribute)</w:t>
             </w:r>
@@ -325,6 +329,7 @@
               <w:rPr>
                 <w:i/>
                 <w:color w:val="E36C0A" w:themeColor="accent6" w:themeShade="BF"/>
+                <w:lang w:val="en-US"/>
               </w:rPr>
               <w:tab/>
               <w:t>(Typ und Wert)</w:t>
@@ -337,34 +342,21 @@
               </w:tabs>
               <w:rPr>
                 <w:i/>
+                <w:lang w:val="en-US"/>
               </w:rPr>
             </w:pPr>
             <w:r>
-              <w:t xml:space="preserve">- </w:t>
-            </w:r>
-            <w:proofErr w:type="spellStart"/>
-            <w:r>
-              <w:t>name</w:t>
-            </w:r>
-            <w:proofErr w:type="spellEnd"/>
-            <w:r>
-              <w:t xml:space="preserve">: </w:t>
-            </w:r>
-            <w:r>
+              <w:rPr>
+                <w:lang w:val="en-US"/>
+              </w:rPr>
+              <w:t xml:space="preserve">- name: </w:t>
+            </w:r>
+            <w:r>
+              <w:rPr>
+                <w:lang w:val="en-US"/>
+              </w:rPr>
               <w:tab/>
-              <w:t>String</w:t>
-            </w:r>
-            <w:r>
-              <w:t xml:space="preserve"> </w:t>
-            </w:r>
-            <w:r>
-              <w:t>=</w:t>
-            </w:r>
-            <w:r>
-              <w:t xml:space="preserve"> </w:t>
-            </w:r>
-            <w:r>
-              <w:t xml:space="preserve">”Georg Mayer” </w:t>
+              <w:t xml:space="preserve">String = ”Georg Mayer” </w:t>
             </w:r>
           </w:p>
           <w:p>
@@ -374,15 +366,7 @@
               </w:tabs>
             </w:pPr>
             <w:r>
-              <w:t xml:space="preserve">- </w:t>
-            </w:r>
-            <w:proofErr w:type="spellStart"/>
-            <w:r>
-              <w:t>wohnort</w:t>
-            </w:r>
-            <w:proofErr w:type="spellEnd"/>
-            <w:r>
-              <w:t xml:space="preserve">: </w:t>
+              <w:t xml:space="preserve">- wohnort: </w:t>
             </w:r>
             <w:r>
               <w:tab/>
@@ -408,15 +392,7 @@
               </w:tabs>
             </w:pPr>
             <w:r>
-              <w:t xml:space="preserve">- </w:t>
-            </w:r>
-            <w:proofErr w:type="spellStart"/>
-            <w:r>
-              <w:t>geburtsdatum</w:t>
-            </w:r>
-            <w:proofErr w:type="spellEnd"/>
-            <w:r>
-              <w:t xml:space="preserve">: </w:t>
+              <w:t xml:space="preserve">- geburtsdatum: </w:t>
             </w:r>
             <w:r>
               <w:tab/>
@@ -503,133 +479,31 @@
           <w:noProof/>
           <w:u w:val="single"/>
         </w:rPr>
-        <mc:AlternateContent>
-          <mc:Choice Requires="wps">
-            <w:drawing>
-              <wp:anchor distT="0" distB="0" distL="114300" distR="114300" simplePos="0" relativeHeight="251659264" behindDoc="1" locked="0" layoutInCell="1" allowOverlap="1" wp14:anchorId="1432BC66" wp14:editId="79726347">
-                <wp:simplePos x="0" y="0"/>
-                <wp:positionH relativeFrom="column">
-                  <wp:posOffset>2585085</wp:posOffset>
-                </wp:positionH>
-                <wp:positionV relativeFrom="paragraph">
-                  <wp:posOffset>257175</wp:posOffset>
-                </wp:positionV>
-                <wp:extent cx="923925" cy="476250"/>
-                <wp:effectExtent l="0" t="0" r="28575" b="19050"/>
-                <wp:wrapTight wrapText="bothSides">
-                  <wp:wrapPolygon edited="0">
-                    <wp:start x="0" y="0"/>
-                    <wp:lineTo x="0" y="21600"/>
-                    <wp:lineTo x="21823" y="21600"/>
-                    <wp:lineTo x="21823" y="0"/>
-                    <wp:lineTo x="0" y="0"/>
-                  </wp:wrapPolygon>
-                </wp:wrapTight>
-                <wp:docPr id="1" name="Textfeld 2"/>
-                <wp:cNvGraphicFramePr>
-                  <a:graphicFrameLocks xmlns:a="http://schemas.openxmlformats.org/drawingml/2006/main"/>
-                </wp:cNvGraphicFramePr>
-                <a:graphic xmlns:a="http://schemas.openxmlformats.org/drawingml/2006/main">
-                  <a:graphicData uri="http://schemas.microsoft.com/office/word/2010/wordprocessingShape">
-                    <wps:wsp>
-                      <wps:cNvSpPr txBox="1">
-                        <a:spLocks noChangeArrowheads="1"/>
-                      </wps:cNvSpPr>
-                      <wps:spPr bwMode="auto">
-                        <a:xfrm>
-                          <a:off x="0" y="0"/>
-                          <a:ext cx="923925" cy="476250"/>
-                        </a:xfrm>
-                        <a:prstGeom prst="rect">
-                          <a:avLst/>
-                        </a:prstGeom>
-                        <a:solidFill>
-                          <a:srgbClr val="FFFFFF"/>
-                        </a:solidFill>
-                        <a:ln w="9525">
-                          <a:solidFill>
-                            <a:srgbClr val="000000"/>
-                          </a:solidFill>
-                          <a:miter lim="800000"/>
-                          <a:headEnd/>
-                          <a:tailEnd/>
-                        </a:ln>
-                      </wps:spPr>
-                      <wps:txbx>
-                        <w:txbxContent>
-                          <w:p>
-                            <w:pPr>
-                              <w:jc w:val="center"/>
-                            </w:pPr>
-                            <w:r>
-                              <w:t>Feier</w:t>
-                            </w:r>
-                            <w:r>
-                              <w:br/>
-                              <w:t>{</w:t>
-                            </w:r>
-                            <w:proofErr w:type="spellStart"/>
-                            <w:r>
-                              <w:t>abstract</w:t>
-                            </w:r>
-                            <w:proofErr w:type="spellEnd"/>
-                            <w:r>
-                              <w:t>}</w:t>
-                            </w:r>
-                          </w:p>
-                        </w:txbxContent>
-                      </wps:txbx>
-                      <wps:bodyPr rot="0" vert="horz" wrap="square" lIns="91440" tIns="45720" rIns="91440" bIns="45720" anchor="t" anchorCtr="0">
-                        <a:noAutofit/>
-                      </wps:bodyPr>
-                    </wps:wsp>
-                  </a:graphicData>
-                </a:graphic>
-                <wp14:sizeRelH relativeFrom="margin">
-                  <wp14:pctWidth>0</wp14:pctWidth>
-                </wp14:sizeRelH>
-                <wp14:sizeRelV relativeFrom="margin">
-                  <wp14:pctHeight>0</wp14:pctHeight>
-                </wp14:sizeRelV>
-              </wp:anchor>
-            </w:drawing>
-          </mc:Choice>
-          <mc:Fallback>
-            <w:pict>
-              <v:shapetype id="_x0000_t202" coordsize="21600,21600" o:spt="202" path="m,l,21600r21600,l21600,xe">
-                <v:stroke joinstyle="miter"/>
-                <v:path gradientshapeok="t" o:connecttype="rect"/>
-              </v:shapetype>
-              <v:shape id="Textfeld 2" o:spid="_x0000_s1026" type="#_x0000_t202" style="position:absolute;left:0;text-align:left;margin-left:203.55pt;margin-top:20.25pt;width:72.75pt;height:37.5pt;z-index:-251657216;visibility:visible;mso-wrap-style:square;mso-width-percent:0;mso-height-percent:0;mso-wrap-distance-left:9pt;mso-wrap-distance-top:0;mso-wrap-distance-right:9pt;mso-wrap-distance-bottom:0;mso-position-horizontal:absolute;mso-position-horizontal-relative:text;mso-position-vertical:absolute;mso-position-vertical-relative:text;mso-width-percent:0;mso-height-percent:0;mso-width-relative:margin;mso-height-relative:margin;v-text-anchor:top" o:gfxdata="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">
-                <v:textbox>
-                  <w:txbxContent>
-                    <w:p>
-                      <w:pPr>
-                        <w:jc w:val="center"/>
-                      </w:pPr>
-                      <w:r>
-                        <w:t>Feier</w:t>
-                      </w:r>
-                      <w:r>
-                        <w:br/>
-                        <w:t>{</w:t>
-                      </w:r>
-                      <w:proofErr w:type="spellStart"/>
-                      <w:r>
-                        <w:t>abstract</w:t>
-                      </w:r>
-                      <w:proofErr w:type="spellEnd"/>
-                      <w:r>
-                        <w:t>}</w:t>
-                      </w:r>
-                    </w:p>
-                  </w:txbxContent>
-                </v:textbox>
-                <w10:wrap type="tight"/>
-              </v:shape>
-            </w:pict>
-          </mc:Fallback>
-        </mc:AlternateContent>
+        <w:pict>
+          <v:shapetype id="_x0000_t202" coordsize="21600,21600" o:spt="202" path="m,l,21600r21600,l21600,xe">
+            <v:stroke joinstyle="miter"/>
+            <v:path gradientshapeok="t" o:connecttype="rect"/>
+          </v:shapetype>
+          <v:shape id="Textfeld 2" o:spid="_x0000_s1026" type="#_x0000_t202" style="position:absolute;left:0;text-align:left;margin-left:203.55pt;margin-top:20.25pt;width:72.75pt;height:37.5pt;z-index:-251657216;visibility:visible;mso-width-relative:margin;mso-height-relative:margin" wrapcoords="-223 -432 -223 21168 21823 21168 21823 -432 -223 -432" o:gfxdata="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">
+            <v:textbox>
+              <w:txbxContent>
+                <w:p>
+                  <w:pPr>
+                    <w:jc w:val="center"/>
+                  </w:pPr>
+                  <w:r>
+                    <w:t>Feier</w:t>
+                  </w:r>
+                  <w:r>
+                    <w:br/>
+                    <w:t>{abstract}</w:t>
+                  </w:r>
+                </w:p>
+              </w:txbxContent>
+            </v:textbox>
+            <w10:wrap type="tight"/>
+          </v:shape>
+        </w:pict>
       </w:r>
       <w:r>
         <w:rPr>
@@ -637,117 +511,29 @@
           <w:noProof/>
           <w:u w:val="single"/>
         </w:rPr>
-        <mc:AlternateContent>
-          <mc:Choice Requires="wps">
-            <w:drawing>
-              <wp:anchor distT="0" distB="0" distL="114300" distR="114300" simplePos="0" relativeHeight="251660288" behindDoc="1" locked="0" layoutInCell="1" allowOverlap="1" wp14:anchorId="4BEFFE56" wp14:editId="50FCFAEA">
-                <wp:simplePos x="0" y="0"/>
-                <wp:positionH relativeFrom="column">
-                  <wp:posOffset>1386205</wp:posOffset>
-                </wp:positionH>
-                <wp:positionV relativeFrom="paragraph">
-                  <wp:posOffset>260985</wp:posOffset>
-                </wp:positionV>
-                <wp:extent cx="666750" cy="476250"/>
-                <wp:effectExtent l="0" t="0" r="19050" b="19050"/>
-                <wp:wrapTight wrapText="bothSides">
-                  <wp:wrapPolygon edited="0">
-                    <wp:start x="0" y="0"/>
-                    <wp:lineTo x="0" y="21600"/>
-                    <wp:lineTo x="21600" y="21600"/>
-                    <wp:lineTo x="21600" y="0"/>
-                    <wp:lineTo x="0" y="0"/>
-                  </wp:wrapPolygon>
-                </wp:wrapTight>
-                <wp:docPr id="307" name="Textfeld 2"/>
-                <wp:cNvGraphicFramePr>
-                  <a:graphicFrameLocks xmlns:a="http://schemas.openxmlformats.org/drawingml/2006/main"/>
-                </wp:cNvGraphicFramePr>
-                <a:graphic xmlns:a="http://schemas.openxmlformats.org/drawingml/2006/main">
-                  <a:graphicData uri="http://schemas.microsoft.com/office/word/2010/wordprocessingShape">
-                    <wps:wsp>
-                      <wps:cNvSpPr txBox="1">
-                        <a:spLocks noChangeArrowheads="1"/>
-                      </wps:cNvSpPr>
-                      <wps:spPr bwMode="auto">
-                        <a:xfrm>
-                          <a:off x="0" y="0"/>
-                          <a:ext cx="666750" cy="476250"/>
-                        </a:xfrm>
-                        <a:prstGeom prst="rect">
-                          <a:avLst/>
-                        </a:prstGeom>
-                        <a:solidFill>
-                          <a:srgbClr val="FFFFFF"/>
-                        </a:solidFill>
-                        <a:ln w="9525">
-                          <a:solidFill>
-                            <a:srgbClr val="000000"/>
-                          </a:solidFill>
-                          <a:miter lim="800000"/>
-                          <a:headEnd/>
-                          <a:tailEnd/>
-                        </a:ln>
-                      </wps:spPr>
-                      <wps:txbx>
-                        <w:txbxContent>
-                          <w:p>
-                            <w:pPr>
-                              <w:jc w:val="center"/>
-                              <w:rPr>
-                                <w:i/>
-                              </w:rPr>
-                            </w:pPr>
-                            <w:r>
-                              <w:rPr>
-                                <w:i/>
-                              </w:rPr>
-                              <w:t>Feier</w:t>
-                            </w:r>
-                          </w:p>
-                        </w:txbxContent>
-                      </wps:txbx>
-                      <wps:bodyPr rot="0" vert="horz" wrap="square" lIns="91440" tIns="45720" rIns="91440" bIns="45720" anchor="t" anchorCtr="0">
-                        <a:noAutofit/>
-                      </wps:bodyPr>
-                    </wps:wsp>
-                  </a:graphicData>
-                </a:graphic>
-                <wp14:sizeRelH relativeFrom="page">
-                  <wp14:pctWidth>0</wp14:pctWidth>
-                </wp14:sizeRelH>
-                <wp14:sizeRelV relativeFrom="page">
-                  <wp14:pctHeight>0</wp14:pctHeight>
-                </wp14:sizeRelV>
-              </wp:anchor>
-            </w:drawing>
-          </mc:Choice>
-          <mc:Fallback>
-            <w:pict>
-              <v:shape id="_x0000_s1027" type="#_x0000_t202" style="position:absolute;left:0;text-align:left;margin-left:109.15pt;margin-top:20.55pt;width:52.5pt;height:37.5pt;z-index:-251656192;visibility:visible;mso-wrap-style:square;mso-width-percent:0;mso-height-percent:0;mso-wrap-distance-left:9pt;mso-wrap-distance-top:0;mso-wrap-distance-right:9pt;mso-wrap-distance-bottom:0;mso-position-horizontal:absolute;mso-position-horizontal-relative:text;mso-position-vertical:absolute;mso-position-vertical-relative:text;mso-width-percent:0;mso-height-percent:0;mso-width-relative:page;mso-height-relative:page;v-text-anchor:top" o:gfxdata="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">
-                <v:textbox>
-                  <w:txbxContent>
-                    <w:p>
-                      <w:pPr>
-                        <w:jc w:val="center"/>
-                        <w:rPr>
-                          <w:i/>
-                        </w:rPr>
-                      </w:pPr>
-                      <w:r>
-                        <w:rPr>
-                          <w:i/>
-                        </w:rPr>
-                        <w:t>Feier</w:t>
-                      </w:r>
-                    </w:p>
-                  </w:txbxContent>
-                </v:textbox>
-                <w10:wrap type="tight"/>
-              </v:shape>
-            </w:pict>
-          </mc:Fallback>
-        </mc:AlternateContent>
+        <w:pict>
+          <v:shape id="_x0000_s1027" type="#_x0000_t202" style="position:absolute;left:0;text-align:left;margin-left:109.15pt;margin-top:20.55pt;width:52.5pt;height:37.5pt;z-index:-251656192;visibility:visible" wrapcoords="-309 -432 -309 21168 21909 21168 21909 -432 -309 -432" o:gfxdata="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">
+            <v:textbox>
+              <w:txbxContent>
+                <w:p>
+                  <w:pPr>
+                    <w:jc w:val="center"/>
+                    <w:rPr>
+                      <w:i/>
+                    </w:rPr>
+                  </w:pPr>
+                  <w:r>
+                    <w:rPr>
+                      <w:i/>
+                    </w:rPr>
+                    <w:t>Feier</w:t>
+                  </w:r>
+                </w:p>
+              </w:txbxContent>
+            </v:textbox>
+            <w10:wrap type="tight"/>
+          </v:shape>
+        </w:pict>
       </w:r>
       <w:r>
         <w:rPr>
@@ -758,31 +544,7 @@
       </w:r>
       <w:r>
         <w:tab/>
-        <w:t xml:space="preserve">nicht </w:t>
-      </w:r>
-      <w:proofErr w:type="spellStart"/>
-      <w:r>
-        <w:t>instanzierbar</w:t>
-      </w:r>
-      <w:proofErr w:type="spellEnd"/>
-      <w:r>
-        <w:t xml:space="preserve">! Kursiv bzw. mit </w:t>
-      </w:r>
-      <w:proofErr w:type="spellStart"/>
-      <w:r>
-        <w:t>zusatz</w:t>
-      </w:r>
-      <w:proofErr w:type="spellEnd"/>
-      <w:r>
-        <w:t xml:space="preserve"> {</w:t>
-      </w:r>
-      <w:proofErr w:type="spellStart"/>
-      <w:r>
-        <w:t>abstract</w:t>
-      </w:r>
-      <w:proofErr w:type="spellEnd"/>
-      <w:r>
-        <w:t>}</w:t>
+        <w:t>nicht instanzierbar! Kursiv bzw. mit zusatz {abstract}</w:t>
       </w:r>
       <w:r>
         <w:br/>
@@ -796,12 +558,8 @@
       </w:r>
       <w:r>
         <w:br/>
-      </w:r>
-      <w:proofErr w:type="spellStart"/>
-      <w:r>
         <w:t>bzw</w:t>
       </w:r>
-      <w:proofErr w:type="spellEnd"/>
       <w:r>
         <w:br/>
       </w:r>
@@ -851,10 +609,10 @@
     </w:p>
     <w:tbl>
       <w:tblPr>
-        <w:tblStyle w:val="Tabellenraster"/>
+        <w:tblStyle w:val="Tabellengitternetz"/>
         <w:tblW w:w="0" w:type="auto"/>
         <w:tblInd w:w="2127" w:type="dxa"/>
-        <w:tblLook w:val="04A0" w:firstRow="1" w:lastRow="0" w:firstColumn="1" w:lastColumn="0" w:noHBand="0" w:noVBand="1"/>
+        <w:tblLook w:val="04A0"/>
       </w:tblPr>
       <w:tblGrid>
         <w:gridCol w:w="7161"/>
@@ -891,11 +649,9 @@
                 <w:tab w:val="left" w:pos="1701"/>
               </w:tabs>
             </w:pPr>
-            <w:proofErr w:type="spellStart"/>
             <w:r>
               <w:t>name</w:t>
             </w:r>
-            <w:proofErr w:type="spellEnd"/>
             <w:r>
               <w:t xml:space="preserve">  </w:t>
             </w:r>
@@ -915,13 +671,8 @@
                 <w:tab w:val="left" w:pos="1701"/>
               </w:tabs>
             </w:pPr>
-            <w:proofErr w:type="spellStart"/>
-            <w:r>
-              <w:t>geburtsdatum</w:t>
-            </w:r>
-            <w:proofErr w:type="spellEnd"/>
-            <w:r>
-              <w:t xml:space="preserve">  :  </w:t>
+            <w:r>
+              <w:t xml:space="preserve">geburtsdatum  :  </w:t>
             </w:r>
             <w:r>
               <w:t>Date</w:t>
@@ -977,34 +728,16 @@
             </w:r>
           </w:p>
           <w:p>
-            <w:proofErr w:type="spellStart"/>
-            <w:r>
-              <w:t>getName</w:t>
-            </w:r>
-            <w:proofErr w:type="spellEnd"/>
-            <w:r>
-              <w:t xml:space="preserve">()  :  </w:t>
+            <w:r>
+              <w:t xml:space="preserve">getName()  :  </w:t>
             </w:r>
             <w:r>
               <w:t>String</w:t>
             </w:r>
           </w:p>
           <w:p>
-            <w:proofErr w:type="spellStart"/>
-            <w:r>
-              <w:t>setName</w:t>
-            </w:r>
-            <w:proofErr w:type="spellEnd"/>
-            <w:r>
-              <w:t>(</w:t>
-            </w:r>
-            <w:proofErr w:type="spellStart"/>
-            <w:r>
-              <w:t>neuerName</w:t>
-            </w:r>
-            <w:proofErr w:type="spellEnd"/>
-            <w:r>
-              <w:t xml:space="preserve">  </w:t>
+            <w:r>
+              <w:t xml:space="preserve">setName(neuerName  </w:t>
             </w:r>
             <w:r>
               <w:t xml:space="preserve">: </w:t>
@@ -1038,13 +771,8 @@
             </w:r>
           </w:p>
           <w:p>
-            <w:proofErr w:type="spellStart"/>
-            <w:r>
-              <w:t>getGD</w:t>
-            </w:r>
-            <w:proofErr w:type="spellEnd"/>
-            <w:r>
-              <w:t xml:space="preserve">() </w:t>
+            <w:r>
+              <w:t xml:space="preserve">getGD() </w:t>
             </w:r>
             <w:r>
               <w:t xml:space="preserve"> </w:t>
@@ -1060,19 +788,9 @@
             </w:r>
           </w:p>
           <w:p>
-            <w:proofErr w:type="spellStart"/>
-            <w:r>
-              <w:t>setGD</w:t>
-            </w:r>
-            <w:proofErr w:type="spellEnd"/>
-            <w:r>
-              <w:t>(</w:t>
-            </w:r>
-            <w:proofErr w:type="spellStart"/>
-            <w:r>
-              <w:t>neuesGD</w:t>
-            </w:r>
-            <w:proofErr w:type="spellEnd"/>
+            <w:r>
+              <w:t>setGD(neuesGD</w:t>
+            </w:r>
             <w:r>
               <w:t xml:space="preserve"> </w:t>
             </w:r>
@@ -1101,77 +819,33 @@
               <w:jc w:val="center"/>
             </w:pPr>
             <w:r>
-              <w:t>&lt;&lt;</w:t>
-            </w:r>
-            <w:proofErr w:type="spellStart"/>
-            <w:r>
-              <w:t>P</w:t>
+              <w:t>&lt;&lt;P</w:t>
             </w:r>
             <w:r>
               <w:t>e</w:t>
             </w:r>
             <w:r>
-              <w:t>rsistenzoptionen</w:t>
-            </w:r>
-            <w:proofErr w:type="spellEnd"/>
-            <w:r>
-              <w:t>&gt;&gt;</w:t>
-            </w:r>
-          </w:p>
-          <w:p>
-            <w:proofErr w:type="spellStart"/>
-            <w:r>
-              <w:t>exportToXML</w:t>
-            </w:r>
-            <w:proofErr w:type="spellEnd"/>
-            <w:r>
-              <w:t>(</w:t>
-            </w:r>
-            <w:proofErr w:type="spellStart"/>
-            <w:r>
-              <w:t>filename</w:t>
-            </w:r>
-            <w:proofErr w:type="spellEnd"/>
-            <w:r>
-              <w:t xml:space="preserve">  :  String)</w:t>
-            </w:r>
-          </w:p>
-          <w:p>
-            <w:proofErr w:type="spellStart"/>
-            <w:r>
-              <w:t>importFromXMML</w:t>
-            </w:r>
-            <w:proofErr w:type="spellEnd"/>
-            <w:r>
-              <w:t>(</w:t>
-            </w:r>
-            <w:proofErr w:type="spellStart"/>
-            <w:r>
-              <w:t>filename</w:t>
-            </w:r>
-            <w:proofErr w:type="spellEnd"/>
-            <w:r>
-              <w:t xml:space="preserve">  :  String)</w:t>
-            </w:r>
-          </w:p>
-          <w:p>
-            <w:proofErr w:type="spellStart"/>
-            <w:r>
-              <w:t>writeToDB</w:t>
-            </w:r>
-            <w:proofErr w:type="spellEnd"/>
-            <w:r>
-              <w:t>()</w:t>
-            </w:r>
-          </w:p>
-          <w:p>
-            <w:proofErr w:type="spellStart"/>
-            <w:r>
-              <w:t>readfromDB</w:t>
-            </w:r>
-            <w:proofErr w:type="spellEnd"/>
-            <w:r>
-              <w:t>()</w:t>
+              <w:t>rsistenzoptionen&gt;&gt;</w:t>
+            </w:r>
+          </w:p>
+          <w:p>
+            <w:r>
+              <w:t>exportToXML(filename  :  String)</w:t>
+            </w:r>
+          </w:p>
+          <w:p>
+            <w:r>
+              <w:t>importFromXMML(filename  :  String)</w:t>
+            </w:r>
+          </w:p>
+          <w:p>
+            <w:r>
+              <w:t>writeToDB()</w:t>
+            </w:r>
+          </w:p>
+          <w:p>
+            <w:r>
+              <w:t>readfromDB()</w:t>
             </w:r>
           </w:p>
         </w:tc>
@@ -1241,40 +915,19 @@
         <w:tab/>
       </w:r>
       <w:r>
-        <w:t xml:space="preserve">üblicherweise im zweiten Abschnitt der Attributname </w:t>
-      </w:r>
-      <w:proofErr w:type="spellStart"/>
-      <w:r>
-        <w:t>wid</w:t>
-      </w:r>
-      <w:proofErr w:type="spellEnd"/>
-      <w:r>
-        <w:t>:</w:t>
-      </w:r>
-      <w:r>
-        <w:br/>
-        <w:t>linksbündig</w:t>
-      </w:r>
-      <w:proofErr w:type="gramStart"/>
-      <w:r>
-        <w:t>,</w:t>
-      </w:r>
-      <w:proofErr w:type="gramEnd"/>
+        <w:t>üblicherweise im zweiten Abschnitt der Attributname wid:</w:t>
+      </w:r>
+      <w:r>
+        <w:br/>
+        <w:t>linksbündig,</w:t>
+      </w:r>
       <w:r>
         <w:br/>
         <w:t>kleingeschrieben und</w:t>
       </w:r>
       <w:r>
         <w:br/>
-        <w:t>unterstrichen wenn es ein Klassenattribut ist (</w:t>
-      </w:r>
-      <w:proofErr w:type="spellStart"/>
-      <w:r>
-        <w:t>static</w:t>
-      </w:r>
-      <w:proofErr w:type="spellEnd"/>
-      <w:r>
-        <w:t>)</w:t>
+        <w:t>unterstrichen wenn es ein Klassenattribut ist (static)</w:t>
       </w:r>
     </w:p>
     <w:p>
@@ -1306,12 +959,8 @@
       </w:r>
       <w:r>
         <w:br/>
-      </w:r>
-      <w:proofErr w:type="spellStart"/>
-      <w:r>
         <w:t>name</w:t>
       </w:r>
-      <w:proofErr w:type="spellEnd"/>
       <w:r>
         <w:br/>
         <w:t>[  :  Typ ]</w:t>
@@ -1369,19 +1018,11 @@
       <w:pPr>
         <w:ind w:left="3828" w:hanging="1418"/>
       </w:pPr>
-      <w:proofErr w:type="spellStart"/>
-      <w:r>
-        <w:rPr>
-          <w:b/>
-        </w:rPr>
-        <w:t>public</w:t>
-      </w:r>
-      <w:proofErr w:type="spellEnd"/>
-      <w:r>
-        <w:rPr>
-          <w:b/>
-        </w:rPr>
-        <w:t>(+):</w:t>
+      <w:r>
+        <w:rPr>
+          <w:b/>
+        </w:rPr>
+        <w:t>public(+):</w:t>
       </w:r>
       <w:r>
         <w:rPr>
@@ -1423,19 +1064,11 @@
       <w:pPr>
         <w:ind w:left="3828" w:hanging="1418"/>
       </w:pPr>
-      <w:proofErr w:type="spellStart"/>
-      <w:r>
-        <w:rPr>
-          <w:b/>
-        </w:rPr>
-        <w:t>package</w:t>
-      </w:r>
-      <w:proofErr w:type="spellEnd"/>
-      <w:r>
-        <w:rPr>
-          <w:b/>
-        </w:rPr>
-        <w:t>(~):</w:t>
+      <w:r>
+        <w:rPr>
+          <w:b/>
+        </w:rPr>
+        <w:t>package(~):</w:t>
       </w:r>
       <w:r>
         <w:tab/>
@@ -1446,19 +1079,11 @@
       <w:pPr>
         <w:ind w:left="3828" w:hanging="1418"/>
       </w:pPr>
-      <w:proofErr w:type="spellStart"/>
-      <w:r>
-        <w:rPr>
-          <w:b/>
-        </w:rPr>
-        <w:t>protected</w:t>
-      </w:r>
-      <w:proofErr w:type="spellEnd"/>
-      <w:r>
-        <w:rPr>
-          <w:b/>
-        </w:rPr>
-        <w:t>(#):</w:t>
+      <w:r>
+        <w:rPr>
+          <w:b/>
+        </w:rPr>
+        <w:t>protected(#):</w:t>
       </w:r>
       <w:r>
         <w:rPr>
@@ -1489,19 +1114,11 @@
       <w:pPr>
         <w:ind w:left="4111" w:hanging="1984"/>
       </w:pPr>
-      <w:proofErr w:type="spellStart"/>
-      <w:r>
-        <w:rPr>
-          <w:b/>
-        </w:rPr>
-        <w:t>name</w:t>
-      </w:r>
-      <w:proofErr w:type="spellEnd"/>
-      <w:r>
-        <w:rPr>
-          <w:b/>
-        </w:rPr>
-        <w:t>:</w:t>
+      <w:r>
+        <w:rPr>
+          <w:b/>
+        </w:rPr>
+        <w:t>name:</w:t>
       </w:r>
       <w:r>
         <w:tab/>
@@ -1588,19 +1205,11 @@
       <w:pPr>
         <w:ind w:left="5245" w:hanging="1134"/>
       </w:pPr>
-      <w:proofErr w:type="spellStart"/>
-      <w:r>
-        <w:rPr>
-          <w:b/>
-        </w:rPr>
-        <w:t>n..m</w:t>
-      </w:r>
-      <w:proofErr w:type="spellEnd"/>
-      <w:r>
-        <w:rPr>
-          <w:b/>
-        </w:rPr>
-        <w:t>:</w:t>
+      <w:r>
+        <w:rPr>
+          <w:b/>
+        </w:rPr>
+        <w:t>n..m:</w:t>
       </w:r>
       <w:r>
         <w:tab/>
@@ -1649,19 +1258,11 @@
           <w:b/>
         </w:rPr>
       </w:pPr>
-      <w:proofErr w:type="spellStart"/>
-      <w:r>
-        <w:rPr>
-          <w:b/>
-        </w:rPr>
-        <w:t>readonly</w:t>
-      </w:r>
-      <w:proofErr w:type="spellEnd"/>
-      <w:r>
-        <w:rPr>
-          <w:b/>
-        </w:rPr>
-        <w:t>:</w:t>
+      <w:r>
+        <w:rPr>
+          <w:b/>
+        </w:rPr>
+        <w:t>readonly:</w:t>
       </w:r>
       <w:r>
         <w:tab/>
@@ -1672,19 +1273,11 @@
       <w:pPr>
         <w:ind w:left="5245" w:hanging="1133"/>
       </w:pPr>
-      <w:proofErr w:type="spellStart"/>
-      <w:r>
-        <w:rPr>
-          <w:b/>
-        </w:rPr>
-        <w:t>ordered</w:t>
-      </w:r>
-      <w:proofErr w:type="spellEnd"/>
-      <w:r>
-        <w:rPr>
-          <w:b/>
-        </w:rPr>
-        <w:t>:</w:t>
+      <w:r>
+        <w:rPr>
+          <w:b/>
+        </w:rPr>
+        <w:t>ordered:</w:t>
       </w:r>
       <w:r>
         <w:rPr>
@@ -1700,19 +1293,11 @@
       <w:pPr>
         <w:ind w:left="5245" w:hanging="1133"/>
       </w:pPr>
-      <w:proofErr w:type="spellStart"/>
-      <w:r>
-        <w:rPr>
-          <w:b/>
-        </w:rPr>
-        <w:t>unique</w:t>
-      </w:r>
-      <w:proofErr w:type="spellEnd"/>
-      <w:r>
-        <w:rPr>
-          <w:b/>
-        </w:rPr>
-        <w:t>:</w:t>
+      <w:r>
+        <w:rPr>
+          <w:b/>
+        </w:rPr>
+        <w:t>unique:</w:t>
       </w:r>
       <w:r>
         <w:tab/>
@@ -1750,21 +1335,12 @@
           <w:lang w:val="en-US"/>
         </w:rPr>
       </w:pPr>
-      <w:proofErr w:type="spellStart"/>
       <w:r>
         <w:rPr>
           <w:b/>
           <w:lang w:val="en-US"/>
         </w:rPr>
-        <w:t>Beispiel</w:t>
-      </w:r>
-      <w:proofErr w:type="spellEnd"/>
-      <w:r>
-        <w:rPr>
-          <w:b/>
-          <w:lang w:val="en-US"/>
-        </w:rPr>
-        <w:t>:</w:t>
+        <w:t>Beispiel:</w:t>
       </w:r>
       <w:r>
         <w:rPr>
@@ -1784,34 +1360,16 @@
           <w:rFonts w:ascii="Courier" w:hAnsi="Courier" w:cs="Courier New"/>
           <w:lang w:val="en-US"/>
         </w:rPr>
-        <w:t xml:space="preserve">att1 : </w:t>
-      </w:r>
-      <w:proofErr w:type="spellStart"/>
+        <w:t>att1 : int</w:t>
+      </w:r>
       <w:r>
         <w:rPr>
           <w:rFonts w:ascii="Courier" w:hAnsi="Courier" w:cs="Courier New"/>
           <w:lang w:val="en-US"/>
         </w:rPr>
-        <w:t>int</w:t>
-      </w:r>
-      <w:proofErr w:type="spellEnd"/>
-      <w:r>
-        <w:rPr>
-          <w:rFonts w:ascii="Courier" w:hAnsi="Courier" w:cs="Courier New"/>
-          <w:lang w:val="en-US"/>
-        </w:rPr>
-        <w:br/>
-        <w:t xml:space="preserve">+ att2 : </w:t>
-      </w:r>
-      <w:proofErr w:type="spellStart"/>
-      <w:r>
-        <w:rPr>
-          <w:rFonts w:ascii="Courier" w:hAnsi="Courier" w:cs="Courier New"/>
-          <w:lang w:val="en-US"/>
-        </w:rPr>
-        <w:t>int</w:t>
-      </w:r>
-      <w:proofErr w:type="spellEnd"/>
+        <w:br/>
+        <w:t>+ att2 : int</w:t>
+      </w:r>
       <w:r>
         <w:rPr>
           <w:rFonts w:ascii="Courier" w:hAnsi="Courier" w:cs="Courier New"/>
@@ -1840,72 +1398,77 @@
           <w:lang w:val="en-US"/>
         </w:rPr>
         <w:br/>
-        <w:t xml:space="preserve">- att3 : </w:t>
-      </w:r>
-      <w:proofErr w:type="spellStart"/>
+        <w:t>- att3 : boolean</w:t>
+      </w:r>
       <w:r>
         <w:rPr>
           <w:rFonts w:ascii="Courier" w:hAnsi="Courier" w:cs="Courier New"/>
           <w:lang w:val="en-US"/>
         </w:rPr>
-        <w:t>boolean</w:t>
-      </w:r>
-      <w:proofErr w:type="spellEnd"/>
+        <w:br/>
+        <w:t># att4 : short</w:t>
+      </w:r>
       <w:r>
         <w:rPr>
           <w:rFonts w:ascii="Courier" w:hAnsi="Courier" w:cs="Courier New"/>
           <w:lang w:val="en-US"/>
         </w:rPr>
         <w:br/>
-        <w:t># att4 : short</w:t>
-      </w:r>
+      </w:r>
+      <w:bookmarkStart w:id="0" w:name="_GoBack"/>
+      <w:bookmarkEnd w:id="0"/>
       <w:r>
         <w:rPr>
           <w:rFonts w:ascii="Courier" w:hAnsi="Courier" w:cs="Courier New"/>
           <w:lang w:val="en-US"/>
         </w:rPr>
-        <w:br/>
-      </w:r>
-      <w:bookmarkStart w:id="0" w:name="_GoBack"/>
-      <w:bookmarkEnd w:id="0"/>
+        <w:t>~ att5 : String = “Test” {readonly}</w:t>
+      </w:r>
       <w:r>
         <w:rPr>
           <w:rFonts w:ascii="Courier" w:hAnsi="Courier" w:cs="Courier New"/>
           <w:lang w:val="en-US"/>
         </w:rPr>
-        <w:t>~ att5 : String = “Test” {</w:t>
-      </w:r>
-      <w:proofErr w:type="spellStart"/>
+        <w:br/>
+        <w:t xml:space="preserve">  att6 : String[0..*] {ordered}</w:t>
+      </w:r>
       <w:r>
         <w:rPr>
           <w:rFonts w:ascii="Courier" w:hAnsi="Courier" w:cs="Courier New"/>
           <w:lang w:val="en-US"/>
         </w:rPr>
-        <w:t>readonly</w:t>
-      </w:r>
-      <w:proofErr w:type="spellEnd"/>
-      <w:r>
-        <w:rPr>
-          <w:rFonts w:ascii="Courier" w:hAnsi="Courier" w:cs="Courier New"/>
+        <w:br/>
+        <w:t>/ att7</w:t>
+      </w:r>
+    </w:p>
+    <w:p>
+      <w:pPr>
+        <w:ind w:left="4111" w:hanging="1984"/>
+        <w:rPr>
           <w:lang w:val="en-US"/>
         </w:rPr>
-        <w:t>}</w:t>
-      </w:r>
-      <w:r>
-        <w:rPr>
-          <w:rFonts w:ascii="Courier" w:hAnsi="Courier" w:cs="Courier New"/>
+      </w:pPr>
+    </w:p>
+    <w:p>
+      <w:pPr>
+        <w:ind w:left="4111" w:hanging="1984"/>
+        <w:rPr>
           <w:lang w:val="en-US"/>
         </w:rPr>
-        <w:br/>
-        <w:t xml:space="preserve">  att6 : String[0..*] {ordered}</w:t>
-      </w:r>
-      <w:r>
-        <w:rPr>
-          <w:rFonts w:ascii="Courier" w:hAnsi="Courier" w:cs="Courier New"/>
+      </w:pPr>
+    </w:p>
+    <w:p>
+      <w:pPr>
+        <w:ind w:left="4111" w:hanging="1984"/>
+        <w:rPr>
           <w:lang w:val="en-US"/>
         </w:rPr>
-        <w:br/>
-        <w:t>/ att7</w:t>
+      </w:pPr>
+      <w:r>
+        <w:rPr>
+          <w:lang w:val="en-US"/>
+        </w:rPr>
+        <w:t>Test1</w:t>
       </w:r>
     </w:p>
     <w:p>
@@ -1915,6 +1478,12 @@
           <w:lang w:val="en-US"/>
         </w:rPr>
       </w:pPr>
+      <w:r>
+        <w:rPr>
+          <w:lang w:val="en-US"/>
+        </w:rPr>
+        <w:t>Test2</w:t>
+      </w:r>
     </w:p>
     <w:sectPr>
       <w:pgSz w:w="11906" w:h="16838"/>
@@ -1927,7 +1496,7 @@
 </file>
 
 <file path=word/styles.xml><?xml version="1.0" encoding="utf-8"?>
-<w:styles xmlns:mc="http://schemas.openxmlformats.org/markup-compatibility/2006" xmlns:r="http://schemas.openxmlformats.org/officeDocument/2006/relationships" xmlns:w="http://schemas.openxmlformats.org/wordprocessingml/2006/main" xmlns:w14="http://schemas.microsoft.com/office/word/2010/wordml" mc:Ignorable="w14">
+<w:styles xmlns:r="http://schemas.openxmlformats.org/officeDocument/2006/relationships" xmlns:w="http://schemas.openxmlformats.org/wordprocessingml/2006/main">
   <w:docDefaults>
     <w:rPrDefault>
       <w:rPr>
@@ -2085,6 +1654,7 @@
   <w:style w:type="paragraph" w:default="1" w:styleId="Standard">
     <w:name w:val="Normal"/>
     <w:qFormat/>
+    <w:rsid w:val="00651E42"/>
   </w:style>
   <w:style w:type="paragraph" w:styleId="berschrift1">
     <w:name w:val="heading 1"/>
@@ -2166,6 +1736,7 @@
     <w:uiPriority w:val="99"/>
     <w:semiHidden/>
     <w:unhideWhenUsed/>
+    <w:qFormat/>
     <w:tblPr>
       <w:tblInd w:w="0" w:type="dxa"/>
       <w:tblCellMar>
@@ -2225,7 +1796,7 @@
       <w:szCs w:val="28"/>
     </w:rPr>
   </w:style>
-  <w:style w:type="table" w:styleId="Tabellenraster">
+  <w:style w:type="table" w:styleId="Tabellengitternetz">
     <w:name w:val="Table Grid"/>
     <w:basedOn w:val="NormaleTabelle"/>
     <w:uiPriority w:val="59"/>

</xml_diff>